<commit_message>
Louis doesn't know how to work on a branch ;)
</commit_message>
<xml_diff>
--- a/deliverables/documentation/Retrospective_Agile_Team_Photos.docx
+++ b/deliverables/documentation/Retrospective_Agile_Team_Photos.docx
@@ -363,11 +363,53 @@
             </w:pPr>
             <w:r>
               <w:rPr/>
-              <w:t xml:space="preserve">📷 </w:t>
-            </w:r>
-            <w:r>
-              <w:rPr/>
-              <w:t>Insert photo here</w:t>
+              <w:drawing>
+                <wp:anchor behindDoc="0" distT="0" distB="0" distL="0" distR="0" simplePos="0" locked="0" layoutInCell="1" allowOverlap="1" relativeHeight="4">
+                  <wp:simplePos x="0" y="0"/>
+                  <wp:positionH relativeFrom="column">
+                    <wp:posOffset>-243840</wp:posOffset>
+                  </wp:positionH>
+                  <wp:positionV relativeFrom="paragraph">
+                    <wp:posOffset>31750</wp:posOffset>
+                  </wp:positionV>
+                  <wp:extent cx="1508760" cy="1480820"/>
+                  <wp:effectExtent l="0" t="0" r="0" b="0"/>
+                  <wp:wrapNone/>
+                  <wp:docPr id="1" name="Image 1"/>
+                  <wp:cNvGraphicFramePr>
+                    <a:graphicFrameLocks xmlns:a="http://schemas.openxmlformats.org/drawingml/2006/main" noChangeAspect="1"/>
+                  </wp:cNvGraphicFramePr>
+                  <a:graphic xmlns:a="http://schemas.openxmlformats.org/drawingml/2006/main">
+                    <a:graphicData uri="http://schemas.openxmlformats.org/drawingml/2006/picture">
+                      <pic:pic xmlns:pic="http://schemas.openxmlformats.org/drawingml/2006/picture">
+                        <pic:nvPicPr>
+                          <pic:cNvPr id="1" name="Image 1"/>
+                          <pic:cNvPicPr>
+                            <a:picLocks noChangeAspect="1" noChangeArrowheads="1"/>
+                          </pic:cNvPicPr>
+                        </pic:nvPicPr>
+                        <pic:blipFill>
+                          <a:blip r:embed="rId2"/>
+                          <a:srcRect l="14679" t="0" r="6712" b="0"/>
+                          <a:stretch>
+                            <a:fillRect/>
+                          </a:stretch>
+                        </pic:blipFill>
+                        <pic:spPr bwMode="auto">
+                          <a:xfrm>
+                            <a:off x="0" y="0"/>
+                            <a:ext cx="1508760" cy="1480820"/>
+                          </a:xfrm>
+                          <a:prstGeom prst="rect">
+                            <a:avLst/>
+                          </a:prstGeom>
+                          <a:noFill/>
+                        </pic:spPr>
+                      </pic:pic>
+                    </a:graphicData>
+                  </a:graphic>
+                </wp:anchor>
+              </w:drawing>
             </w:r>
           </w:p>
         </w:tc>
@@ -405,12 +447,25 @@
               <w:rPr/>
             </w:pPr>
             <w:r>
-              <w:rPr/>
+              <w:rPr>
+                <w:b/>
+                <w:bCs/>
+              </w:rPr>
               <w:t xml:space="preserve">• </w:t>
             </w:r>
             <w:r>
+              <w:rPr>
+                <w:b/>
+                <w:bCs/>
+              </w:rPr>
+              <w:t>What I appreciated most about Agile:</w:t>
+            </w:r>
+            <w:r>
               <w:rPr/>
-              <w:t>What I appreciated most about Agile:</w:t>
+              <w:br/>
+              <w:t>Getting constant client feedback kept us focused and avoided tunnel vision.</w:t>
+              <w:br/>
+              <w:t>I also liked the teamwork and how everyone’s ideas could quickly improve the project.</w:t>
             </w:r>
           </w:p>
           <w:p>
@@ -423,12 +478,25 @@
               <w:rPr/>
             </w:pPr>
             <w:r>
-              <w:rPr/>
+              <w:rPr>
+                <w:b/>
+                <w:bCs/>
+              </w:rPr>
               <w:t xml:space="preserve">• </w:t>
             </w:r>
             <w:r>
+              <w:rPr>
+                <w:b/>
+                <w:bCs/>
+              </w:rPr>
+              <w:t>What I found most challenging:</w:t>
+            </w:r>
+            <w:r>
               <w:rPr/>
-              <w:t>What I found most challenging:</w:t>
+              <w:br/>
+              <w:t>Delivering the planned features on time every sprint was demanding but motivating.</w:t>
+              <w:br/>
+              <w:t>It was also hard to adapt to quick changes while maintaining quality.</w:t>
             </w:r>
           </w:p>
           <w:p>
@@ -443,12 +511,25 @@
               <w:rPr/>
             </w:pPr>
             <w:r>
-              <w:rPr/>
+              <w:rPr>
+                <w:b/>
+                <w:bCs/>
+              </w:rPr>
               <w:t xml:space="preserve">• </w:t>
             </w:r>
             <w:r>
+              <w:rPr>
+                <w:b/>
+                <w:bCs/>
+              </w:rPr>
+              <w:t>What I learned for future projects:</w:t>
+            </w:r>
+            <w:r>
               <w:rPr/>
-              <w:t>What I learned for future projects:</w:t>
+              <w:br/>
+              <w:t>Early coordination and regular reviews are key to staying aligned and efficient.</w:t>
+              <w:br/>
+              <w:t>I also learned that communication and transparency make collaboration much smoother.</w:t>
             </w:r>
           </w:p>
         </w:tc>
@@ -518,7 +599,7 @@
                   <wp:extent cx="857885" cy="1219200"/>
                   <wp:effectExtent l="0" t="0" r="0" b="0"/>
                   <wp:wrapNone/>
-                  <wp:docPr id="1" name="Image 2"/>
+                  <wp:docPr id="2" name="Image 2"/>
                   <wp:cNvGraphicFramePr>
                     <a:graphicFrameLocks xmlns:a="http://schemas.openxmlformats.org/drawingml/2006/main" noChangeAspect="1"/>
                   </wp:cNvGraphicFramePr>
@@ -526,13 +607,13 @@
                     <a:graphicData uri="http://schemas.openxmlformats.org/drawingml/2006/picture">
                       <pic:pic xmlns:pic="http://schemas.openxmlformats.org/drawingml/2006/picture">
                         <pic:nvPicPr>
-                          <pic:cNvPr id="1" name="Image 2"/>
+                          <pic:cNvPr id="2" name="Image 2"/>
                           <pic:cNvPicPr>
                             <a:picLocks noChangeAspect="1" noChangeArrowheads="1"/>
                           </pic:cNvPicPr>
                         </pic:nvPicPr>
                         <pic:blipFill>
-                          <a:blip r:embed="rId2"/>
+                          <a:blip r:embed="rId3"/>
                           <a:stretch>
                             <a:fillRect/>
                           </a:stretch>
@@ -821,7 +902,7 @@
               <w:drawing>
                 <wp:anchor behindDoc="0" distT="0" distB="0" distL="0" distR="0" simplePos="0" locked="0" layoutInCell="0" allowOverlap="1" relativeHeight="3">
                   <wp:simplePos x="0" y="0"/>
-                  <wp:positionH relativeFrom="column">
+                  <wp:positionH relativeFrom="margin">
                     <wp:align>center</wp:align>
                   </wp:positionH>
                   <wp:positionV relativeFrom="paragraph">
@@ -830,7 +911,7 @@
                   <wp:extent cx="1597660" cy="1597660"/>
                   <wp:effectExtent l="0" t="0" r="0" b="0"/>
                   <wp:wrapSquare wrapText="largest"/>
-                  <wp:docPr id="2" name="Image1"/>
+                  <wp:docPr id="3" name="Image1"/>
                   <wp:cNvGraphicFramePr>
                     <a:graphicFrameLocks xmlns:a="http://schemas.openxmlformats.org/drawingml/2006/main" noChangeAspect="1"/>
                   </wp:cNvGraphicFramePr>
@@ -838,13 +919,13 @@
                     <a:graphicData uri="http://schemas.openxmlformats.org/drawingml/2006/picture">
                       <pic:pic xmlns:pic="http://schemas.openxmlformats.org/drawingml/2006/picture">
                         <pic:nvPicPr>
-                          <pic:cNvPr id="2" name="Image1"/>
+                          <pic:cNvPr id="3" name="Image1"/>
                           <pic:cNvPicPr>
                             <a:picLocks noChangeAspect="1" noChangeArrowheads="1"/>
                           </pic:cNvPicPr>
                         </pic:nvPicPr>
                         <pic:blipFill>
-                          <a:blip r:embed="rId3"/>
+                          <a:blip r:embed="rId4"/>
                           <a:stretch>
                             <a:fillRect/>
                           </a:stretch>
@@ -1202,6 +1283,7 @@
         </w:tabs>
         <w:ind w:start="1080" w:hanging="360"/>
       </w:pPr>
+      <w:rPr/>
     </w:lvl>
     <w:lvl w:ilvl="2">
       <w:start w:val="1"/>
@@ -1214,6 +1296,7 @@
         </w:tabs>
         <w:ind w:start="1440" w:hanging="360"/>
       </w:pPr>
+      <w:rPr/>
     </w:lvl>
     <w:lvl w:ilvl="3">
       <w:start w:val="1"/>
@@ -1226,6 +1309,7 @@
         </w:tabs>
         <w:ind w:start="1800" w:hanging="360"/>
       </w:pPr>
+      <w:rPr/>
     </w:lvl>
     <w:lvl w:ilvl="4">
       <w:start w:val="1"/>
@@ -1238,6 +1322,7 @@
         </w:tabs>
         <w:ind w:start="2160" w:hanging="360"/>
       </w:pPr>
+      <w:rPr/>
     </w:lvl>
     <w:lvl w:ilvl="5">
       <w:start w:val="1"/>
@@ -1250,6 +1335,7 @@
         </w:tabs>
         <w:ind w:start="2520" w:hanging="360"/>
       </w:pPr>
+      <w:rPr/>
     </w:lvl>
     <w:lvl w:ilvl="6">
       <w:start w:val="1"/>
@@ -1262,6 +1348,7 @@
         </w:tabs>
         <w:ind w:start="2880" w:hanging="360"/>
       </w:pPr>
+      <w:rPr/>
     </w:lvl>
     <w:lvl w:ilvl="7">
       <w:start w:val="1"/>
@@ -1274,6 +1361,7 @@
         </w:tabs>
         <w:ind w:start="3240" w:hanging="360"/>
       </w:pPr>
+      <w:rPr/>
     </w:lvl>
     <w:lvl w:ilvl="8">
       <w:start w:val="1"/>
@@ -1286,6 +1374,7 @@
         </w:tabs>
         <w:ind w:start="3600" w:hanging="360"/>
       </w:pPr>
+      <w:rPr/>
     </w:lvl>
   </w:abstractNum>
   <w:abstractNum w:abstractNumId="2">
@@ -1315,6 +1404,7 @@
         </w:tabs>
         <w:ind w:start="1080" w:hanging="360"/>
       </w:pPr>
+      <w:rPr/>
     </w:lvl>
     <w:lvl w:ilvl="2">
       <w:start w:val="1"/>
@@ -1327,6 +1417,7 @@
         </w:tabs>
         <w:ind w:start="1440" w:hanging="360"/>
       </w:pPr>
+      <w:rPr/>
     </w:lvl>
     <w:lvl w:ilvl="3">
       <w:start w:val="1"/>
@@ -1339,6 +1430,7 @@
         </w:tabs>
         <w:ind w:start="1800" w:hanging="360"/>
       </w:pPr>
+      <w:rPr/>
     </w:lvl>
     <w:lvl w:ilvl="4">
       <w:start w:val="1"/>
@@ -1351,6 +1443,7 @@
         </w:tabs>
         <w:ind w:start="2160" w:hanging="360"/>
       </w:pPr>
+      <w:rPr/>
     </w:lvl>
     <w:lvl w:ilvl="5">
       <w:start w:val="1"/>
@@ -1363,6 +1456,7 @@
         </w:tabs>
         <w:ind w:start="2520" w:hanging="360"/>
       </w:pPr>
+      <w:rPr/>
     </w:lvl>
     <w:lvl w:ilvl="6">
       <w:start w:val="1"/>
@@ -1375,6 +1469,7 @@
         </w:tabs>
         <w:ind w:start="2880" w:hanging="360"/>
       </w:pPr>
+      <w:rPr/>
     </w:lvl>
     <w:lvl w:ilvl="7">
       <w:start w:val="1"/>
@@ -1387,6 +1482,7 @@
         </w:tabs>
         <w:ind w:start="3240" w:hanging="360"/>
       </w:pPr>
+      <w:rPr/>
     </w:lvl>
     <w:lvl w:ilvl="8">
       <w:start w:val="1"/>
@@ -1399,6 +1495,7 @@
         </w:tabs>
         <w:ind w:start="3600" w:hanging="360"/>
       </w:pPr>
+      <w:rPr/>
     </w:lvl>
   </w:abstractNum>
   <w:abstractNum w:abstractNumId="3">
@@ -1428,6 +1525,7 @@
         </w:tabs>
         <w:ind w:start="1080" w:hanging="360"/>
       </w:pPr>
+      <w:rPr/>
     </w:lvl>
     <w:lvl w:ilvl="2">
       <w:start w:val="1"/>
@@ -1440,6 +1538,7 @@
         </w:tabs>
         <w:ind w:start="1440" w:hanging="360"/>
       </w:pPr>
+      <w:rPr/>
     </w:lvl>
     <w:lvl w:ilvl="3">
       <w:start w:val="1"/>
@@ -1452,6 +1551,7 @@
         </w:tabs>
         <w:ind w:start="1800" w:hanging="360"/>
       </w:pPr>
+      <w:rPr/>
     </w:lvl>
     <w:lvl w:ilvl="4">
       <w:start w:val="1"/>
@@ -1464,6 +1564,7 @@
         </w:tabs>
         <w:ind w:start="2160" w:hanging="360"/>
       </w:pPr>
+      <w:rPr/>
     </w:lvl>
     <w:lvl w:ilvl="5">
       <w:start w:val="1"/>
@@ -1476,6 +1577,7 @@
         </w:tabs>
         <w:ind w:start="2520" w:hanging="360"/>
       </w:pPr>
+      <w:rPr/>
     </w:lvl>
     <w:lvl w:ilvl="6">
       <w:start w:val="1"/>
@@ -1488,6 +1590,7 @@
         </w:tabs>
         <w:ind w:start="2880" w:hanging="360"/>
       </w:pPr>
+      <w:rPr/>
     </w:lvl>
     <w:lvl w:ilvl="7">
       <w:start w:val="1"/>
@@ -1500,6 +1603,7 @@
         </w:tabs>
         <w:ind w:start="3240" w:hanging="360"/>
       </w:pPr>
+      <w:rPr/>
     </w:lvl>
     <w:lvl w:ilvl="8">
       <w:start w:val="1"/>
@@ -1512,6 +1616,7 @@
         </w:tabs>
         <w:ind w:start="3600" w:hanging="360"/>
       </w:pPr>
+      <w:rPr/>
     </w:lvl>
   </w:abstractNum>
   <w:abstractNum w:abstractNumId="4">
@@ -1539,6 +1644,7 @@
         </w:tabs>
         <w:ind w:start="1080" w:hanging="360"/>
       </w:pPr>
+      <w:rPr/>
     </w:lvl>
     <w:lvl w:ilvl="2">
       <w:start w:val="1"/>
@@ -1551,6 +1657,7 @@
         </w:tabs>
         <w:ind w:start="1440" w:hanging="360"/>
       </w:pPr>
+      <w:rPr/>
     </w:lvl>
     <w:lvl w:ilvl="3">
       <w:start w:val="1"/>
@@ -1563,6 +1670,7 @@
         </w:tabs>
         <w:ind w:start="1800" w:hanging="360"/>
       </w:pPr>
+      <w:rPr/>
     </w:lvl>
     <w:lvl w:ilvl="4">
       <w:start w:val="1"/>
@@ -1575,6 +1683,7 @@
         </w:tabs>
         <w:ind w:start="2160" w:hanging="360"/>
       </w:pPr>
+      <w:rPr/>
     </w:lvl>
     <w:lvl w:ilvl="5">
       <w:start w:val="1"/>
@@ -1587,6 +1696,7 @@
         </w:tabs>
         <w:ind w:start="2520" w:hanging="360"/>
       </w:pPr>
+      <w:rPr/>
     </w:lvl>
     <w:lvl w:ilvl="6">
       <w:start w:val="1"/>
@@ -1599,6 +1709,7 @@
         </w:tabs>
         <w:ind w:start="2880" w:hanging="360"/>
       </w:pPr>
+      <w:rPr/>
     </w:lvl>
     <w:lvl w:ilvl="7">
       <w:start w:val="1"/>
@@ -1611,6 +1722,7 @@
         </w:tabs>
         <w:ind w:start="3240" w:hanging="360"/>
       </w:pPr>
+      <w:rPr/>
     </w:lvl>
     <w:lvl w:ilvl="8">
       <w:start w:val="1"/>
@@ -1623,6 +1735,7 @@
         </w:tabs>
         <w:ind w:start="3600" w:hanging="360"/>
       </w:pPr>
+      <w:rPr/>
     </w:lvl>
   </w:abstractNum>
   <w:abstractNum w:abstractNumId="5">
@@ -1650,6 +1763,7 @@
         </w:tabs>
         <w:ind w:start="1080" w:hanging="360"/>
       </w:pPr>
+      <w:rPr/>
     </w:lvl>
     <w:lvl w:ilvl="2">
       <w:start w:val="1"/>
@@ -1662,6 +1776,7 @@
         </w:tabs>
         <w:ind w:start="1440" w:hanging="360"/>
       </w:pPr>
+      <w:rPr/>
     </w:lvl>
     <w:lvl w:ilvl="3">
       <w:start w:val="1"/>
@@ -1674,6 +1789,7 @@
         </w:tabs>
         <w:ind w:start="1800" w:hanging="360"/>
       </w:pPr>
+      <w:rPr/>
     </w:lvl>
     <w:lvl w:ilvl="4">
       <w:start w:val="1"/>
@@ -1686,6 +1802,7 @@
         </w:tabs>
         <w:ind w:start="2160" w:hanging="360"/>
       </w:pPr>
+      <w:rPr/>
     </w:lvl>
     <w:lvl w:ilvl="5">
       <w:start w:val="1"/>
@@ -1698,6 +1815,7 @@
         </w:tabs>
         <w:ind w:start="2520" w:hanging="360"/>
       </w:pPr>
+      <w:rPr/>
     </w:lvl>
     <w:lvl w:ilvl="6">
       <w:start w:val="1"/>
@@ -1710,6 +1828,7 @@
         </w:tabs>
         <w:ind w:start="2880" w:hanging="360"/>
       </w:pPr>
+      <w:rPr/>
     </w:lvl>
     <w:lvl w:ilvl="7">
       <w:start w:val="1"/>
@@ -1722,6 +1841,7 @@
         </w:tabs>
         <w:ind w:start="3240" w:hanging="360"/>
       </w:pPr>
+      <w:rPr/>
     </w:lvl>
     <w:lvl w:ilvl="8">
       <w:start w:val="1"/>
@@ -1734,6 +1854,7 @@
         </w:tabs>
         <w:ind w:start="3600" w:hanging="360"/>
       </w:pPr>
+      <w:rPr/>
     </w:lvl>
   </w:abstractNum>
   <w:abstractNum w:abstractNumId="6">
@@ -1761,6 +1882,7 @@
         </w:tabs>
         <w:ind w:start="1080" w:hanging="360"/>
       </w:pPr>
+      <w:rPr/>
     </w:lvl>
     <w:lvl w:ilvl="2">
       <w:start w:val="1"/>
@@ -1773,6 +1895,7 @@
         </w:tabs>
         <w:ind w:start="1440" w:hanging="360"/>
       </w:pPr>
+      <w:rPr/>
     </w:lvl>
     <w:lvl w:ilvl="3">
       <w:start w:val="1"/>
@@ -1785,6 +1908,7 @@
         </w:tabs>
         <w:ind w:start="1800" w:hanging="360"/>
       </w:pPr>
+      <w:rPr/>
     </w:lvl>
     <w:lvl w:ilvl="4">
       <w:start w:val="1"/>
@@ -1797,6 +1921,7 @@
         </w:tabs>
         <w:ind w:start="2160" w:hanging="360"/>
       </w:pPr>
+      <w:rPr/>
     </w:lvl>
     <w:lvl w:ilvl="5">
       <w:start w:val="1"/>
@@ -1809,6 +1934,7 @@
         </w:tabs>
         <w:ind w:start="2520" w:hanging="360"/>
       </w:pPr>
+      <w:rPr/>
     </w:lvl>
     <w:lvl w:ilvl="6">
       <w:start w:val="1"/>
@@ -1821,6 +1947,7 @@
         </w:tabs>
         <w:ind w:start="2880" w:hanging="360"/>
       </w:pPr>
+      <w:rPr/>
     </w:lvl>
     <w:lvl w:ilvl="7">
       <w:start w:val="1"/>
@@ -1833,6 +1960,7 @@
         </w:tabs>
         <w:ind w:start="3240" w:hanging="360"/>
       </w:pPr>
+      <w:rPr/>
     </w:lvl>
     <w:lvl w:ilvl="8">
       <w:start w:val="1"/>
@@ -1845,6 +1973,7 @@
         </w:tabs>
         <w:ind w:start="3600" w:hanging="360"/>
       </w:pPr>
+      <w:rPr/>
     </w:lvl>
   </w:abstractNum>
   <w:abstractNum w:abstractNumId="7">
@@ -2284,7 +2413,7 @@
   <w:docDefaults>
     <w:rPrDefault>
       <w:rPr>
-        <w:rFonts w:ascii="Cambria" w:hAnsi="Cambria" w:eastAsia="ＭＳ 明朝" w:cs="" w:asciiTheme="minorHAnsi" w:cstheme="minorBidi" w:eastAsiaTheme="minorEastAsia" w:hAnsiTheme="minorHAnsi"/>
+        <w:rFonts w:ascii="Cambria" w:hAnsi="Cambria" w:eastAsia="" w:cs="" w:asciiTheme="minorHAnsi" w:cstheme="minorBidi" w:eastAsiaTheme="minorEastAsia" w:hAnsiTheme="minorHAnsi"/>
         <w:sz w:val="22"/>
         <w:szCs w:val="22"/>
         <w:lang w:val="en-US" w:eastAsia="en-US" w:bidi="ar-SA"/>
@@ -2671,12 +2800,13 @@
     <w:rsid w:val="00fc693f"/>
     <w:pPr>
       <w:widowControl/>
+      <w:suppressAutoHyphens w:val="true"/>
       <w:bidi w:val="0"/>
       <w:spacing w:lineRule="auto" w:line="276" w:before="0" w:after="200"/>
       <w:jc w:val="start"/>
     </w:pPr>
     <w:rPr>
-      <w:rFonts w:ascii="Cambria" w:hAnsi="Cambria" w:eastAsia="ＭＳ 明朝" w:cs="" w:asciiTheme="minorHAnsi" w:cstheme="minorBidi" w:eastAsiaTheme="minorEastAsia" w:hAnsiTheme="minorHAnsi"/>
+      <w:rFonts w:ascii="Cambria" w:hAnsi="Cambria" w:eastAsia="" w:cs="" w:asciiTheme="minorHAnsi" w:cstheme="minorBidi" w:eastAsiaTheme="minorEastAsia" w:hAnsiTheme="minorHAnsi"/>
       <w:color w:val="auto"/>
       <w:kern w:val="0"/>
       <w:sz w:val="22"/>
@@ -2699,7 +2829,7 @@
       <w:outlineLvl w:val="0"/>
     </w:pPr>
     <w:rPr>
-      <w:rFonts w:ascii="Calibri" w:hAnsi="Calibri" w:eastAsia="ＭＳ ゴシック" w:cs="" w:asciiTheme="majorHAnsi" w:cstheme="majorBidi" w:eastAsiaTheme="majorEastAsia" w:hAnsiTheme="majorHAnsi"/>
+      <w:rFonts w:ascii="Calibri" w:hAnsi="Calibri" w:eastAsia="" w:cs="" w:asciiTheme="majorHAnsi" w:cstheme="majorBidi" w:eastAsiaTheme="majorEastAsia" w:hAnsiTheme="majorHAnsi"/>
       <w:b/>
       <w:bCs/>
       <w:color w:themeColor="accent1" w:themeShade="bf" w:val="365F91"/>
@@ -2723,7 +2853,7 @@
       <w:outlineLvl w:val="1"/>
     </w:pPr>
     <w:rPr>
-      <w:rFonts w:ascii="Calibri" w:hAnsi="Calibri" w:eastAsia="ＭＳ ゴシック" w:cs="" w:asciiTheme="majorHAnsi" w:cstheme="majorBidi" w:eastAsiaTheme="majorEastAsia" w:hAnsiTheme="majorHAnsi"/>
+      <w:rFonts w:ascii="Calibri" w:hAnsi="Calibri" w:eastAsia="" w:cs="" w:asciiTheme="majorHAnsi" w:cstheme="majorBidi" w:eastAsiaTheme="majorEastAsia" w:hAnsiTheme="majorHAnsi"/>
       <w:b/>
       <w:bCs/>
       <w:color w:themeColor="accent1" w:val="4F81BD"/>
@@ -2747,7 +2877,7 @@
       <w:outlineLvl w:val="2"/>
     </w:pPr>
     <w:rPr>
-      <w:rFonts w:ascii="Calibri" w:hAnsi="Calibri" w:eastAsia="ＭＳ ゴシック" w:cs="" w:asciiTheme="majorHAnsi" w:cstheme="majorBidi" w:eastAsiaTheme="majorEastAsia" w:hAnsiTheme="majorHAnsi"/>
+      <w:rFonts w:ascii="Calibri" w:hAnsi="Calibri" w:eastAsia="" w:cs="" w:asciiTheme="majorHAnsi" w:cstheme="majorBidi" w:eastAsiaTheme="majorEastAsia" w:hAnsiTheme="majorHAnsi"/>
       <w:b/>
       <w:bCs/>
       <w:color w:themeColor="accent1" w:val="4F81BD"/>
@@ -2770,7 +2900,7 @@
       <w:outlineLvl w:val="3"/>
     </w:pPr>
     <w:rPr>
-      <w:rFonts w:ascii="Calibri" w:hAnsi="Calibri" w:eastAsia="ＭＳ ゴシック" w:cs="" w:asciiTheme="majorHAnsi" w:cstheme="majorBidi" w:eastAsiaTheme="majorEastAsia" w:hAnsiTheme="majorHAnsi"/>
+      <w:rFonts w:ascii="Calibri" w:hAnsi="Calibri" w:eastAsia="" w:cs="" w:asciiTheme="majorHAnsi" w:cstheme="majorBidi" w:eastAsiaTheme="majorEastAsia" w:hAnsiTheme="majorHAnsi"/>
       <w:b/>
       <w:bCs/>
       <w:i/>
@@ -2795,7 +2925,7 @@
       <w:outlineLvl w:val="4"/>
     </w:pPr>
     <w:rPr>
-      <w:rFonts w:ascii="Calibri" w:hAnsi="Calibri" w:eastAsia="ＭＳ ゴシック" w:cs="" w:asciiTheme="majorHAnsi" w:cstheme="majorBidi" w:eastAsiaTheme="majorEastAsia" w:hAnsiTheme="majorHAnsi"/>
+      <w:rFonts w:ascii="Calibri" w:hAnsi="Calibri" w:eastAsia="" w:cs="" w:asciiTheme="majorHAnsi" w:cstheme="majorBidi" w:eastAsiaTheme="majorEastAsia" w:hAnsiTheme="majorHAnsi"/>
       <w:color w:themeColor="accent1" w:themeShade="7f" w:val="243F60"/>
     </w:rPr>
   </w:style>
@@ -2816,7 +2946,7 @@
       <w:outlineLvl w:val="5"/>
     </w:pPr>
     <w:rPr>
-      <w:rFonts w:ascii="Calibri" w:hAnsi="Calibri" w:eastAsia="ＭＳ ゴシック" w:cs="" w:asciiTheme="majorHAnsi" w:cstheme="majorBidi" w:eastAsiaTheme="majorEastAsia" w:hAnsiTheme="majorHAnsi"/>
+      <w:rFonts w:ascii="Calibri" w:hAnsi="Calibri" w:eastAsia="" w:cs="" w:asciiTheme="majorHAnsi" w:cstheme="majorBidi" w:eastAsiaTheme="majorEastAsia" w:hAnsiTheme="majorHAnsi"/>
       <w:i/>
       <w:iCs/>
       <w:color w:themeColor="accent1" w:themeShade="7f" w:val="243F60"/>
@@ -2839,7 +2969,7 @@
       <w:outlineLvl w:val="6"/>
     </w:pPr>
     <w:rPr>
-      <w:rFonts w:ascii="Calibri" w:hAnsi="Calibri" w:eastAsia="ＭＳ ゴシック" w:cs="" w:asciiTheme="majorHAnsi" w:cstheme="majorBidi" w:eastAsiaTheme="majorEastAsia" w:hAnsiTheme="majorHAnsi"/>
+      <w:rFonts w:ascii="Calibri" w:hAnsi="Calibri" w:eastAsia="" w:cs="" w:asciiTheme="majorHAnsi" w:cstheme="majorBidi" w:eastAsiaTheme="majorEastAsia" w:hAnsiTheme="majorHAnsi"/>
       <w:i/>
       <w:iCs/>
       <w:color w:themeColor="text1" w:themeTint="bf" w:val="404040"/>
@@ -2862,7 +2992,7 @@
       <w:outlineLvl w:val="7"/>
     </w:pPr>
     <w:rPr>
-      <w:rFonts w:ascii="Calibri" w:hAnsi="Calibri" w:eastAsia="ＭＳ ゴシック" w:cs="" w:asciiTheme="majorHAnsi" w:cstheme="majorBidi" w:eastAsiaTheme="majorEastAsia" w:hAnsiTheme="majorHAnsi"/>
+      <w:rFonts w:ascii="Calibri" w:hAnsi="Calibri" w:eastAsia="" w:cs="" w:asciiTheme="majorHAnsi" w:cstheme="majorBidi" w:eastAsiaTheme="majorEastAsia" w:hAnsiTheme="majorHAnsi"/>
       <w:color w:themeColor="accent1" w:val="4F81BD"/>
       <w:sz w:val="20"/>
       <w:szCs w:val="20"/>
@@ -2885,7 +3015,7 @@
       <w:outlineLvl w:val="8"/>
     </w:pPr>
     <w:rPr>
-      <w:rFonts w:ascii="Calibri" w:hAnsi="Calibri" w:eastAsia="ＭＳ ゴシック" w:cs="" w:asciiTheme="majorHAnsi" w:cstheme="majorBidi" w:eastAsiaTheme="majorEastAsia" w:hAnsiTheme="majorHAnsi"/>
+      <w:rFonts w:ascii="Calibri" w:hAnsi="Calibri" w:eastAsia="" w:cs="" w:asciiTheme="majorHAnsi" w:cstheme="majorBidi" w:eastAsiaTheme="majorEastAsia" w:hAnsiTheme="majorHAnsi"/>
       <w:i/>
       <w:iCs/>
       <w:color w:themeColor="text1" w:themeTint="bf" w:val="404040"/>
@@ -2926,7 +3056,7 @@
     <w:qFormat/>
     <w:rsid w:val="00fc693f"/>
     <w:rPr>
-      <w:rFonts w:ascii="Calibri" w:hAnsi="Calibri" w:eastAsia="ＭＳ ゴシック" w:cs="" w:asciiTheme="majorHAnsi" w:cstheme="majorBidi" w:eastAsiaTheme="majorEastAsia" w:hAnsiTheme="majorHAnsi"/>
+      <w:rFonts w:ascii="Calibri" w:hAnsi="Calibri" w:eastAsia="" w:cs="" w:asciiTheme="majorHAnsi" w:cstheme="majorBidi" w:eastAsiaTheme="majorEastAsia" w:hAnsiTheme="majorHAnsi"/>
       <w:b/>
       <w:bCs/>
       <w:color w:themeColor="accent1" w:themeShade="bf" w:val="365F91"/>
@@ -2942,7 +3072,7 @@
     <w:qFormat/>
     <w:rsid w:val="00fc693f"/>
     <w:rPr>
-      <w:rFonts w:ascii="Calibri" w:hAnsi="Calibri" w:eastAsia="ＭＳ ゴシック" w:cs="" w:asciiTheme="majorHAnsi" w:cstheme="majorBidi" w:eastAsiaTheme="majorEastAsia" w:hAnsiTheme="majorHAnsi"/>
+      <w:rFonts w:ascii="Calibri" w:hAnsi="Calibri" w:eastAsia="" w:cs="" w:asciiTheme="majorHAnsi" w:cstheme="majorBidi" w:eastAsiaTheme="majorEastAsia" w:hAnsiTheme="majorHAnsi"/>
       <w:b/>
       <w:bCs/>
       <w:color w:themeColor="accent1" w:val="4F81BD"/>
@@ -2958,7 +3088,7 @@
     <w:qFormat/>
     <w:rsid w:val="00fc693f"/>
     <w:rPr>
-      <w:rFonts w:ascii="Calibri" w:hAnsi="Calibri" w:eastAsia="ＭＳ ゴシック" w:cs="" w:asciiTheme="majorHAnsi" w:cstheme="majorBidi" w:eastAsiaTheme="majorEastAsia" w:hAnsiTheme="majorHAnsi"/>
+      <w:rFonts w:ascii="Calibri" w:hAnsi="Calibri" w:eastAsia="" w:cs="" w:asciiTheme="majorHAnsi" w:cstheme="majorBidi" w:eastAsiaTheme="majorEastAsia" w:hAnsiTheme="majorHAnsi"/>
       <w:b/>
       <w:bCs/>
       <w:color w:themeColor="accent1" w:val="4F81BD"/>
@@ -2972,7 +3102,7 @@
     <w:qFormat/>
     <w:rsid w:val="00fc693f"/>
     <w:rPr>
-      <w:rFonts w:ascii="Calibri" w:hAnsi="Calibri" w:eastAsia="ＭＳ ゴシック" w:cs="" w:asciiTheme="majorHAnsi" w:cstheme="majorBidi" w:eastAsiaTheme="majorEastAsia" w:hAnsiTheme="majorHAnsi"/>
+      <w:rFonts w:ascii="Calibri" w:hAnsi="Calibri" w:eastAsia="" w:cs="" w:asciiTheme="majorHAnsi" w:cstheme="majorBidi" w:eastAsiaTheme="majorEastAsia" w:hAnsiTheme="majorHAnsi"/>
       <w:color w:themeColor="text2" w:themeShade="bf" w:val="17365D"/>
       <w:spacing w:val="5"/>
       <w:kern w:val="2"/>
@@ -2988,7 +3118,7 @@
     <w:qFormat/>
     <w:rsid w:val="00fc693f"/>
     <w:rPr>
-      <w:rFonts w:ascii="Calibri" w:hAnsi="Calibri" w:eastAsia="ＭＳ ゴシック" w:cs="" w:asciiTheme="majorHAnsi" w:cstheme="majorBidi" w:eastAsiaTheme="majorEastAsia" w:hAnsiTheme="majorHAnsi"/>
+      <w:rFonts w:ascii="Calibri" w:hAnsi="Calibri" w:eastAsia="" w:cs="" w:asciiTheme="majorHAnsi" w:cstheme="majorBidi" w:eastAsiaTheme="majorEastAsia" w:hAnsiTheme="majorHAnsi"/>
       <w:i/>
       <w:iCs/>
       <w:color w:themeColor="accent1" w:val="4F81BD"/>
@@ -3061,7 +3191,7 @@
     <w:qFormat/>
     <w:rsid w:val="00fc693f"/>
     <w:rPr>
-      <w:rFonts w:ascii="Calibri" w:hAnsi="Calibri" w:eastAsia="ＭＳ ゴシック" w:cs="" w:asciiTheme="majorHAnsi" w:cstheme="majorBidi" w:eastAsiaTheme="majorEastAsia" w:hAnsiTheme="majorHAnsi"/>
+      <w:rFonts w:ascii="Calibri" w:hAnsi="Calibri" w:eastAsia="" w:cs="" w:asciiTheme="majorHAnsi" w:cstheme="majorBidi" w:eastAsiaTheme="majorEastAsia" w:hAnsiTheme="majorHAnsi"/>
       <w:b/>
       <w:bCs/>
       <w:i/>
@@ -3078,7 +3208,7 @@
     <w:qFormat/>
     <w:rsid w:val="00fc693f"/>
     <w:rPr>
-      <w:rFonts w:ascii="Calibri" w:hAnsi="Calibri" w:eastAsia="ＭＳ ゴシック" w:cs="" w:asciiTheme="majorHAnsi" w:cstheme="majorBidi" w:eastAsiaTheme="majorEastAsia" w:hAnsiTheme="majorHAnsi"/>
+      <w:rFonts w:ascii="Calibri" w:hAnsi="Calibri" w:eastAsia="" w:cs="" w:asciiTheme="majorHAnsi" w:cstheme="majorBidi" w:eastAsiaTheme="majorEastAsia" w:hAnsiTheme="majorHAnsi"/>
       <w:color w:themeColor="accent1" w:themeShade="7f" w:val="243F60"/>
     </w:rPr>
   </w:style>
@@ -3091,7 +3221,7 @@
     <w:qFormat/>
     <w:rsid w:val="00fc693f"/>
     <w:rPr>
-      <w:rFonts w:ascii="Calibri" w:hAnsi="Calibri" w:eastAsia="ＭＳ ゴシック" w:cs="" w:asciiTheme="majorHAnsi" w:cstheme="majorBidi" w:eastAsiaTheme="majorEastAsia" w:hAnsiTheme="majorHAnsi"/>
+      <w:rFonts w:ascii="Calibri" w:hAnsi="Calibri" w:eastAsia="" w:cs="" w:asciiTheme="majorHAnsi" w:cstheme="majorBidi" w:eastAsiaTheme="majorEastAsia" w:hAnsiTheme="majorHAnsi"/>
       <w:i/>
       <w:iCs/>
       <w:color w:themeColor="accent1" w:themeShade="7f" w:val="243F60"/>
@@ -3106,7 +3236,7 @@
     <w:qFormat/>
     <w:rsid w:val="00fc693f"/>
     <w:rPr>
-      <w:rFonts w:ascii="Calibri" w:hAnsi="Calibri" w:eastAsia="ＭＳ ゴシック" w:cs="" w:asciiTheme="majorHAnsi" w:cstheme="majorBidi" w:eastAsiaTheme="majorEastAsia" w:hAnsiTheme="majorHAnsi"/>
+      <w:rFonts w:ascii="Calibri" w:hAnsi="Calibri" w:eastAsia="" w:cs="" w:asciiTheme="majorHAnsi" w:cstheme="majorBidi" w:eastAsiaTheme="majorEastAsia" w:hAnsiTheme="majorHAnsi"/>
       <w:i/>
       <w:iCs/>
       <w:color w:themeColor="text1" w:themeTint="bf" w:val="404040"/>
@@ -3121,7 +3251,7 @@
     <w:qFormat/>
     <w:rsid w:val="00fc693f"/>
     <w:rPr>
-      <w:rFonts w:ascii="Calibri" w:hAnsi="Calibri" w:eastAsia="ＭＳ ゴシック" w:cs="" w:asciiTheme="majorHAnsi" w:cstheme="majorBidi" w:eastAsiaTheme="majorEastAsia" w:hAnsiTheme="majorHAnsi"/>
+      <w:rFonts w:ascii="Calibri" w:hAnsi="Calibri" w:eastAsia="" w:cs="" w:asciiTheme="majorHAnsi" w:cstheme="majorBidi" w:eastAsiaTheme="majorEastAsia" w:hAnsiTheme="majorHAnsi"/>
       <w:color w:themeColor="accent1" w:val="4F81BD"/>
       <w:sz w:val="20"/>
       <w:szCs w:val="20"/>
@@ -3136,7 +3266,7 @@
     <w:qFormat/>
     <w:rsid w:val="00fc693f"/>
     <w:rPr>
-      <w:rFonts w:ascii="Calibri" w:hAnsi="Calibri" w:eastAsia="ＭＳ ゴシック" w:cs="" w:asciiTheme="majorHAnsi" w:cstheme="majorBidi" w:eastAsiaTheme="majorEastAsia" w:hAnsiTheme="majorHAnsi"/>
+      <w:rFonts w:ascii="Calibri" w:hAnsi="Calibri" w:eastAsia="" w:cs="" w:asciiTheme="majorHAnsi" w:cstheme="majorBidi" w:eastAsiaTheme="majorEastAsia" w:hAnsiTheme="majorHAnsi"/>
       <w:i/>
       <w:iCs/>
       <w:color w:themeColor="text1" w:themeTint="bf" w:val="404040"/>
@@ -3247,8 +3377,8 @@
       <w:spacing w:val="5"/>
     </w:rPr>
   </w:style>
-  <w:style w:type="character" w:styleId="Bullets">
-    <w:name w:val="Bullets"/>
+  <w:style w:type="character" w:styleId="Bulletsuser">
+    <w:name w:val="Bullets (user)"/>
     <w:qFormat/>
     <w:rPr>
       <w:rFonts w:ascii="OpenSymbol" w:hAnsi="OpenSymbol" w:eastAsia="OpenSymbol" w:cs="OpenSymbol"/>
@@ -3373,12 +3503,13 @@
     <w:rsid w:val="00fc693f"/>
     <w:pPr>
       <w:widowControl/>
+      <w:suppressAutoHyphens w:val="true"/>
       <w:bidi w:val="0"/>
       <w:spacing w:lineRule="auto" w:line="240" w:before="0" w:after="0"/>
       <w:jc w:val="start"/>
     </w:pPr>
     <w:rPr>
-      <w:rFonts w:ascii="Cambria" w:hAnsi="Cambria" w:eastAsia="ＭＳ 明朝" w:cs="" w:asciiTheme="minorHAnsi" w:cstheme="minorBidi" w:eastAsiaTheme="minorEastAsia" w:hAnsiTheme="minorHAnsi"/>
+      <w:rFonts w:ascii="Cambria" w:hAnsi="Cambria" w:eastAsia="" w:cs="" w:asciiTheme="minorHAnsi" w:cstheme="minorBidi" w:eastAsiaTheme="minorEastAsia" w:hAnsiTheme="minorHAnsi"/>
       <w:color w:val="auto"/>
       <w:kern w:val="0"/>
       <w:sz w:val="22"/>
@@ -3402,7 +3533,7 @@
       <w:contextualSpacing/>
     </w:pPr>
     <w:rPr>
-      <w:rFonts w:ascii="Calibri" w:hAnsi="Calibri" w:eastAsia="ＭＳ ゴシック" w:cs="" w:asciiTheme="majorHAnsi" w:cstheme="majorBidi" w:eastAsiaTheme="majorEastAsia" w:hAnsiTheme="majorHAnsi"/>
+      <w:rFonts w:ascii="Calibri" w:hAnsi="Calibri" w:eastAsia="" w:cs="" w:asciiTheme="majorHAnsi" w:cstheme="majorBidi" w:eastAsiaTheme="majorEastAsia" w:hAnsiTheme="majorHAnsi"/>
       <w:color w:themeColor="text2" w:themeShade="bf" w:val="17365D"/>
       <w:spacing w:val="5"/>
       <w:kern w:val="2"/>
@@ -3420,7 +3551,7 @@
     <w:rsid w:val="00fc693f"/>
     <w:pPr/>
     <w:rPr>
-      <w:rFonts w:ascii="Calibri" w:hAnsi="Calibri" w:eastAsia="ＭＳ ゴシック" w:cs="" w:asciiTheme="majorHAnsi" w:cstheme="majorBidi" w:eastAsiaTheme="majorEastAsia" w:hAnsiTheme="majorHAnsi"/>
+      <w:rFonts w:ascii="Calibri" w:hAnsi="Calibri" w:eastAsia="" w:cs="" w:asciiTheme="majorHAnsi" w:cstheme="majorBidi" w:eastAsiaTheme="majorEastAsia" w:hAnsiTheme="majorHAnsi"/>
       <w:i/>
       <w:iCs/>
       <w:color w:themeColor="accent1" w:val="4F81BD"/>
@@ -3653,12 +3784,13 @@
         <w:tab w:val="left" w:pos="3456" w:leader="none"/>
         <w:tab w:val="left" w:pos="4032" w:leader="none"/>
       </w:tabs>
+      <w:suppressAutoHyphens w:val="true"/>
       <w:bidi w:val="0"/>
       <w:spacing w:lineRule="auto" w:line="276" w:before="0" w:after="200"/>
       <w:jc w:val="start"/>
     </w:pPr>
     <w:rPr>
-      <w:rFonts w:ascii="Courier" w:hAnsi="Courier" w:eastAsia="ＭＳ 明朝" w:cs="" w:cstheme="minorBidi" w:eastAsiaTheme="minorEastAsia"/>
+      <w:rFonts w:ascii="Courier" w:hAnsi="Courier" w:eastAsia="" w:cs="" w:cstheme="minorBidi" w:eastAsiaTheme="minorEastAsia"/>
       <w:color w:val="auto"/>
       <w:kern w:val="0"/>
       <w:sz w:val="20"/>
@@ -6691,7 +6823,6 @@
       <w:pPr>
         <w:spacing w:before="0" w:after="0" w:line="240" w:lineRule="auto"/>
       </w:pPr>
-      <w:rPr/>
       <w:tblPr/>
       <w:tcPr>
         <w:tcBorders>
@@ -6831,7 +6962,6 @@
       <w:pPr>
         <w:spacing w:before="0" w:after="0" w:line="240" w:lineRule="auto"/>
       </w:pPr>
-      <w:rPr/>
       <w:tblPr/>
       <w:tcPr>
         <w:tcBorders>
@@ -6971,7 +7101,6 @@
       <w:pPr>
         <w:spacing w:before="0" w:after="0" w:line="240" w:lineRule="auto"/>
       </w:pPr>
-      <w:rPr/>
       <w:tblPr/>
       <w:tcPr>
         <w:tcBorders>
@@ -7111,7 +7240,6 @@
       <w:pPr>
         <w:spacing w:before="0" w:after="0" w:line="240" w:lineRule="auto"/>
       </w:pPr>
-      <w:rPr/>
       <w:tblPr/>
       <w:tcPr>
         <w:tcBorders>
@@ -7251,7 +7379,6 @@
       <w:pPr>
         <w:spacing w:before="0" w:after="0" w:line="240" w:lineRule="auto"/>
       </w:pPr>
-      <w:rPr/>
       <w:tblPr/>
       <w:tcPr>
         <w:tcBorders>
@@ -7391,7 +7518,6 @@
       <w:pPr>
         <w:spacing w:before="0" w:after="0" w:line="240" w:lineRule="auto"/>
       </w:pPr>
-      <w:rPr/>
       <w:tblPr/>
       <w:tcPr>
         <w:tcBorders>
@@ -7531,7 +7657,6 @@
       <w:pPr>
         <w:spacing w:before="0" w:after="0" w:line="240" w:lineRule="auto"/>
       </w:pPr>
-      <w:rPr/>
       <w:tblPr/>
       <w:tcPr>
         <w:tcBorders>

</xml_diff>